<commit_message>
C1 included footer details
</commit_message>
<xml_diff>
--- a/docassemble/spen0171/data/templates/FCA_form001_20110801.docx
+++ b/docassemble/spen0171/data/templates/FCA_form001_20110801.docx
@@ -746,8 +746,12 @@
       </w:pPr>
     </w:p>
     <w:sectPr>
-      <w:headerReference w:type="default" r:id="rId10"/>
-      <w:footerReference w:type="first" r:id="rId11"/>
+      <w:headerReference w:type="even" r:id="rId10"/>
+      <w:headerReference w:type="default" r:id="rId11"/>
+      <w:footerReference w:type="even" r:id="rId12"/>
+      <w:footerReference w:type="default" r:id="rId13"/>
+      <w:headerReference w:type="first" r:id="rId14"/>
+      <w:footerReference w:type="first" r:id="rId15"/>
       <w:pgSz w:w="11909" w:h="16834" w:code="9"/>
       <w:pgMar w:top="851" w:right="1134" w:bottom="851" w:left="1418" w:header="851" w:footer="567" w:gutter="0"/>
       <w:pgNumType w:start="1"/>
@@ -778,6 +782,26 @@
 </file>
 
 <file path=word/footer1.xml><?xml version="1.0" encoding="utf-8"?>
+<w:ftr xmlns:wpc="http://schemas.microsoft.com/office/word/2010/wordprocessingCanvas" xmlns:cx="http://schemas.microsoft.com/office/drawing/2014/chartex" xmlns:cx1="http://schemas.microsoft.com/office/drawing/2015/9/8/chartex" xmlns:cx2="http://schemas.microsoft.com/office/drawing/2015/10/21/chartex" xmlns:cx3="http://schemas.microsoft.com/office/drawing/2016/5/9/chartex" xmlns:cx4="http://schemas.microsoft.com/office/drawing/2016/5/10/chartex" xmlns:cx5="http://schemas.microsoft.com/office/drawing/2016/5/11/chartex" xmlns:cx6="http://schemas.microsoft.com/office/drawing/2016/5/12/chartex" xmlns:cx7="http://schemas.microsoft.com/office/drawing/2016/5/13/chartex" xmlns:cx8="http://schemas.microsoft.com/office/drawing/2016/5/14/chartex" xmlns:mc="http://schemas.openxmlformats.org/markup-compatibility/2006" xmlns:aink="http://schemas.microsoft.com/office/drawing/2016/ink" xmlns:am3d="http://schemas.microsoft.com/office/drawing/2017/model3d" xmlns:o="urn:schemas-microsoft-com:office:office" xmlns:r="http://schemas.openxmlformats.org/officeDocument/2006/relationships" xmlns:m="http://schemas.openxmlformats.org/officeDocument/2006/math" xmlns:v="urn:schemas-microsoft-com:vml" xmlns:wp14="http://schemas.microsoft.com/office/word/2010/wordprocessingDrawing" xmlns:wp="http://schemas.openxmlformats.org/drawingml/2006/wordprocessingDrawing" xmlns:w10="urn:schemas-microsoft-com:office:word" xmlns:w="http://schemas.openxmlformats.org/wordprocessingml/2006/main" xmlns:w14="http://schemas.microsoft.com/office/word/2010/wordml" xmlns:w15="http://schemas.microsoft.com/office/word/2012/wordml" xmlns:w16cex="http://schemas.microsoft.com/office/word/2018/wordml/cex" xmlns:w16cid="http://schemas.microsoft.com/office/word/2016/wordml/cid" xmlns:w16="http://schemas.microsoft.com/office/word/2018/wordml" xmlns:w16se="http://schemas.microsoft.com/office/word/2015/wordml/symex" xmlns:wpg="http://schemas.microsoft.com/office/word/2010/wordprocessingGroup" xmlns:wpi="http://schemas.microsoft.com/office/word/2010/wordprocessingInk" xmlns:wne="http://schemas.microsoft.com/office/word/2006/wordml" xmlns:wps="http://schemas.microsoft.com/office/word/2010/wordprocessingShape" mc:Ignorable="w14 w15 w16se w16cid w16 w16cex wp14">
+  <w:p>
+    <w:pPr>
+      <w:pStyle w:val="Footer"/>
+    </w:pPr>
+  </w:p>
+</w:ftr>
+</file>
+
+<file path=word/footer2.xml><?xml version="1.0" encoding="utf-8"?>
+<w:ftr xmlns:wpc="http://schemas.microsoft.com/office/word/2010/wordprocessingCanvas" xmlns:cx="http://schemas.microsoft.com/office/drawing/2014/chartex" xmlns:cx1="http://schemas.microsoft.com/office/drawing/2015/9/8/chartex" xmlns:cx2="http://schemas.microsoft.com/office/drawing/2015/10/21/chartex" xmlns:cx3="http://schemas.microsoft.com/office/drawing/2016/5/9/chartex" xmlns:cx4="http://schemas.microsoft.com/office/drawing/2016/5/10/chartex" xmlns:cx5="http://schemas.microsoft.com/office/drawing/2016/5/11/chartex" xmlns:cx6="http://schemas.microsoft.com/office/drawing/2016/5/12/chartex" xmlns:cx7="http://schemas.microsoft.com/office/drawing/2016/5/13/chartex" xmlns:cx8="http://schemas.microsoft.com/office/drawing/2016/5/14/chartex" xmlns:mc="http://schemas.openxmlformats.org/markup-compatibility/2006" xmlns:aink="http://schemas.microsoft.com/office/drawing/2016/ink" xmlns:am3d="http://schemas.microsoft.com/office/drawing/2017/model3d" xmlns:o="urn:schemas-microsoft-com:office:office" xmlns:r="http://schemas.openxmlformats.org/officeDocument/2006/relationships" xmlns:m="http://schemas.openxmlformats.org/officeDocument/2006/math" xmlns:v="urn:schemas-microsoft-com:vml" xmlns:wp14="http://schemas.microsoft.com/office/word/2010/wordprocessingDrawing" xmlns:wp="http://schemas.openxmlformats.org/drawingml/2006/wordprocessingDrawing" xmlns:w10="urn:schemas-microsoft-com:office:word" xmlns:w="http://schemas.openxmlformats.org/wordprocessingml/2006/main" xmlns:w14="http://schemas.microsoft.com/office/word/2010/wordml" xmlns:w15="http://schemas.microsoft.com/office/word/2012/wordml" xmlns:w16cex="http://schemas.microsoft.com/office/word/2018/wordml/cex" xmlns:w16cid="http://schemas.microsoft.com/office/word/2016/wordml/cid" xmlns:w16="http://schemas.microsoft.com/office/word/2018/wordml" xmlns:w16se="http://schemas.microsoft.com/office/word/2015/wordml/symex" xmlns:wpg="http://schemas.microsoft.com/office/word/2010/wordprocessingGroup" xmlns:wpi="http://schemas.microsoft.com/office/word/2010/wordprocessingInk" xmlns:wne="http://schemas.microsoft.com/office/word/2006/wordml" xmlns:wps="http://schemas.microsoft.com/office/word/2010/wordprocessingShape" mc:Ignorable="w14 w15 w16se w16cid w16 w16cex wp14">
+  <w:p>
+    <w:pPr>
+      <w:pStyle w:val="Footer"/>
+    </w:pPr>
+  </w:p>
+</w:ftr>
+</file>
+
+<file path=word/footer3.xml><?xml version="1.0" encoding="utf-8"?>
 <w:ftr xmlns:wpc="http://schemas.microsoft.com/office/word/2010/wordprocessingCanvas" xmlns:cx="http://schemas.microsoft.com/office/drawing/2014/chartex" xmlns:cx1="http://schemas.microsoft.com/office/drawing/2015/9/8/chartex" xmlns:cx2="http://schemas.microsoft.com/office/drawing/2015/10/21/chartex" xmlns:cx3="http://schemas.microsoft.com/office/drawing/2016/5/9/chartex" xmlns:cx4="http://schemas.microsoft.com/office/drawing/2016/5/10/chartex" xmlns:cx5="http://schemas.microsoft.com/office/drawing/2016/5/11/chartex" xmlns:cx6="http://schemas.microsoft.com/office/drawing/2016/5/12/chartex" xmlns:cx7="http://schemas.microsoft.com/office/drawing/2016/5/13/chartex" xmlns:cx8="http://schemas.microsoft.com/office/drawing/2016/5/14/chartex" xmlns:mc="http://schemas.openxmlformats.org/markup-compatibility/2006" xmlns:aink="http://schemas.microsoft.com/office/drawing/2016/ink" xmlns:am3d="http://schemas.microsoft.com/office/drawing/2017/model3d" xmlns:o="urn:schemas-microsoft-com:office:office" xmlns:r="http://schemas.openxmlformats.org/officeDocument/2006/relationships" xmlns:m="http://schemas.openxmlformats.org/officeDocument/2006/math" xmlns:v="urn:schemas-microsoft-com:vml" xmlns:wp14="http://schemas.microsoft.com/office/word/2010/wordprocessingDrawing" xmlns:wp="http://schemas.openxmlformats.org/drawingml/2006/wordprocessingDrawing" xmlns:w10="urn:schemas-microsoft-com:office:word" xmlns:w="http://schemas.openxmlformats.org/wordprocessingml/2006/main" xmlns:w14="http://schemas.microsoft.com/office/word/2010/wordml" xmlns:w15="http://schemas.microsoft.com/office/word/2012/wordml" xmlns:w16cex="http://schemas.microsoft.com/office/word/2018/wordml/cex" xmlns:w16cid="http://schemas.microsoft.com/office/word/2016/wordml/cid" xmlns:w16="http://schemas.microsoft.com/office/word/2018/wordml" xmlns:w16se="http://schemas.microsoft.com/office/word/2015/wordml/symex" xmlns:wpg="http://schemas.microsoft.com/office/word/2010/wordprocessingGroup" xmlns:wpi="http://schemas.microsoft.com/office/word/2010/wordprocessingInk" xmlns:wne="http://schemas.microsoft.com/office/word/2006/wordml" xmlns:wps="http://schemas.microsoft.com/office/word/2010/wordprocessingShape" mc:Ignorable="w14 w15 w16se w16cid w16 w16cex wp14">
   <w:p>
     <w:pPr>
@@ -878,6 +902,84 @@
               <w:lang w:val="en-GB"/>
             </w:rPr>
           </w:pPr>
+          <w:r>
+            <w:rPr>
+              <w:bCs/>
+              <w:sz w:val="18"/>
+              <w:szCs w:val="18"/>
+              <w:lang w:val="en-GB"/>
+            </w:rPr>
+            <w:t xml:space="preserve">{{ </w:t>
+          </w:r>
+          <w:proofErr w:type="spellStart"/>
+          <w:r>
+            <w:rPr>
+              <w:bCs/>
+              <w:sz w:val="18"/>
+              <w:szCs w:val="18"/>
+              <w:lang w:val="en-GB"/>
+            </w:rPr>
+            <w:t>filed_for_fname</w:t>
+          </w:r>
+          <w:proofErr w:type="spellEnd"/>
+          <w:r>
+            <w:rPr>
+              <w:bCs/>
+              <w:sz w:val="18"/>
+              <w:szCs w:val="18"/>
+              <w:lang w:val="en-GB"/>
+            </w:rPr>
+            <w:t xml:space="preserve"> }} {{ </w:t>
+          </w:r>
+          <w:proofErr w:type="spellStart"/>
+          <w:r>
+            <w:rPr>
+              <w:bCs/>
+              <w:sz w:val="18"/>
+              <w:szCs w:val="18"/>
+              <w:lang w:val="en-GB"/>
+            </w:rPr>
+            <w:t>filed_for_lname</w:t>
+          </w:r>
+          <w:proofErr w:type="spellEnd"/>
+          <w:r>
+            <w:rPr>
+              <w:bCs/>
+              <w:sz w:val="18"/>
+              <w:szCs w:val="18"/>
+              <w:lang w:val="en-GB"/>
+            </w:rPr>
+            <w:t xml:space="preserve"> }}, </w:t>
+          </w:r>
+          <w:r>
+            <w:rPr>
+              <w:bCs/>
+              <w:sz w:val="18"/>
+              <w:szCs w:val="18"/>
+              <w:lang w:val="en-GB"/>
+            </w:rPr>
+            <w:t xml:space="preserve">{{ </w:t>
+          </w:r>
+          <w:proofErr w:type="spellStart"/>
+          <w:r>
+            <w:rPr>
+              <w:bCs/>
+              <w:sz w:val="18"/>
+              <w:szCs w:val="18"/>
+              <w:lang w:val="en-GB"/>
+            </w:rPr>
+            <w:t>filed_for_role</w:t>
+          </w:r>
+          <w:proofErr w:type="spellEnd"/>
+          <w:r>
+            <w:rPr>
+              <w:bCs/>
+              <w:sz w:val="18"/>
+              <w:szCs w:val="18"/>
+              <w:lang w:val="en-GB"/>
+            </w:rPr>
+            <w:t xml:space="preserve"> }}</w:t>
+          </w:r>
         </w:p>
       </w:tc>
     </w:tr>
@@ -951,6 +1053,55 @@
               <w:lang w:val="en-GB"/>
             </w:rPr>
           </w:pPr>
+          <w:r>
+            <w:rPr>
+              <w:bCs/>
+              <w:sz w:val="20"/>
+              <w:szCs w:val="20"/>
+              <w:lang w:val="en-GB"/>
+            </w:rPr>
+            <w:t xml:space="preserve">{{ </w:t>
+          </w:r>
+          <w:proofErr w:type="spellStart"/>
+          <w:r>
+            <w:rPr>
+              <w:bCs/>
+              <w:sz w:val="20"/>
+              <w:szCs w:val="20"/>
+              <w:lang w:val="en-GB"/>
+            </w:rPr>
+            <w:t>user_fname</w:t>
+          </w:r>
+          <w:proofErr w:type="spellEnd"/>
+          <w:r>
+            <w:rPr>
+              <w:bCs/>
+              <w:sz w:val="20"/>
+              <w:szCs w:val="20"/>
+              <w:lang w:val="en-GB"/>
+            </w:rPr>
+            <w:t xml:space="preserve"> }} {{ </w:t>
+          </w:r>
+          <w:proofErr w:type="spellStart"/>
+          <w:r>
+            <w:rPr>
+              <w:bCs/>
+              <w:sz w:val="20"/>
+              <w:szCs w:val="20"/>
+              <w:lang w:val="en-GB"/>
+            </w:rPr>
+            <w:t>user_lname</w:t>
+          </w:r>
+          <w:proofErr w:type="spellEnd"/>
+          <w:r>
+            <w:rPr>
+              <w:bCs/>
+              <w:sz w:val="20"/>
+              <w:szCs w:val="20"/>
+              <w:lang w:val="en-GB"/>
+            </w:rPr>
+            <w:t xml:space="preserve"> }}</w:t>
+          </w:r>
         </w:p>
       </w:tc>
     </w:tr>
@@ -1024,6 +1175,35 @@
               <w:lang w:val="en-GB"/>
             </w:rPr>
           </w:pPr>
+          <w:r>
+            <w:rPr>
+              <w:bCs/>
+              <w:sz w:val="20"/>
+              <w:szCs w:val="20"/>
+              <w:lang w:val="en-GB"/>
+            </w:rPr>
+            <w:t xml:space="preserve">{{ </w:t>
+          </w:r>
+          <w:proofErr w:type="spellStart"/>
+          <w:r>
+            <w:rPr>
+              <w:bCs/>
+              <w:sz w:val="20"/>
+              <w:szCs w:val="20"/>
+              <w:lang w:val="en-GB"/>
+            </w:rPr>
+            <w:t>law_firm</w:t>
+          </w:r>
+          <w:proofErr w:type="spellEnd"/>
+          <w:r>
+            <w:rPr>
+              <w:bCs/>
+              <w:sz w:val="20"/>
+              <w:szCs w:val="20"/>
+              <w:lang w:val="en-GB"/>
+            </w:rPr>
+            <w:t xml:space="preserve"> }}</w:t>
+          </w:r>
         </w:p>
       </w:tc>
     </w:tr>
@@ -1079,6 +1259,35 @@
               <w:lang w:val="en-GB"/>
             </w:rPr>
           </w:pPr>
+          <w:r>
+            <w:rPr>
+              <w:bCs/>
+              <w:sz w:val="20"/>
+              <w:szCs w:val="20"/>
+              <w:lang w:val="en-GB"/>
+            </w:rPr>
+            <w:t xml:space="preserve">{{ </w:t>
+          </w:r>
+          <w:proofErr w:type="spellStart"/>
+          <w:r>
+            <w:rPr>
+              <w:bCs/>
+              <w:sz w:val="20"/>
+              <w:szCs w:val="20"/>
+              <w:lang w:val="en-GB"/>
+            </w:rPr>
+            <w:t>user_tel</w:t>
+          </w:r>
+          <w:proofErr w:type="spellEnd"/>
+          <w:r>
+            <w:rPr>
+              <w:bCs/>
+              <w:sz w:val="20"/>
+              <w:szCs w:val="20"/>
+              <w:lang w:val="en-GB"/>
+            </w:rPr>
+            <w:t xml:space="preserve"> }}</w:t>
+          </w:r>
         </w:p>
       </w:tc>
       <w:tc>
@@ -1134,6 +1343,35 @@
               <w:lang w:val="en-GB"/>
             </w:rPr>
           </w:pPr>
+          <w:r>
+            <w:rPr>
+              <w:bCs/>
+              <w:sz w:val="20"/>
+              <w:szCs w:val="20"/>
+              <w:lang w:val="en-GB"/>
+            </w:rPr>
+            <w:t xml:space="preserve">{{ </w:t>
+          </w:r>
+          <w:proofErr w:type="spellStart"/>
+          <w:r>
+            <w:rPr>
+              <w:bCs/>
+              <w:sz w:val="20"/>
+              <w:szCs w:val="20"/>
+              <w:lang w:val="en-GB"/>
+            </w:rPr>
+            <w:t>user_fax</w:t>
+          </w:r>
+          <w:proofErr w:type="spellEnd"/>
+          <w:r>
+            <w:rPr>
+              <w:bCs/>
+              <w:sz w:val="20"/>
+              <w:szCs w:val="20"/>
+              <w:lang w:val="en-GB"/>
+            </w:rPr>
+            <w:t xml:space="preserve"> }}</w:t>
+          </w:r>
         </w:p>
       </w:tc>
     </w:tr>
@@ -1191,6 +1429,35 @@
               <w:lang w:val="en-GB"/>
             </w:rPr>
           </w:pPr>
+          <w:r>
+            <w:rPr>
+              <w:bCs/>
+              <w:sz w:val="20"/>
+              <w:szCs w:val="20"/>
+              <w:lang w:val="en-GB"/>
+            </w:rPr>
+            <w:t xml:space="preserve">{{ </w:t>
+          </w:r>
+          <w:proofErr w:type="spellStart"/>
+          <w:r>
+            <w:rPr>
+              <w:bCs/>
+              <w:sz w:val="20"/>
+              <w:szCs w:val="20"/>
+              <w:lang w:val="en-GB"/>
+            </w:rPr>
+            <w:t>user_email</w:t>
+          </w:r>
+          <w:proofErr w:type="spellEnd"/>
+          <w:r>
+            <w:rPr>
+              <w:bCs/>
+              <w:sz w:val="20"/>
+              <w:szCs w:val="20"/>
+              <w:lang w:val="en-GB"/>
+            </w:rPr>
+            <w:t xml:space="preserve"> }}</w:t>
+          </w:r>
         </w:p>
       </w:tc>
     </w:tr>
@@ -1266,6 +1533,53 @@
               <w:lang w:val="en-GB"/>
             </w:rPr>
           </w:pPr>
+          <w:r>
+            <w:rPr>
+              <w:bCs/>
+              <w:sz w:val="20"/>
+              <w:szCs w:val="20"/>
+              <w:lang w:val="en-GB"/>
+            </w:rPr>
+            <w:t>{{ user_ad</w:t>
+          </w:r>
+          <w:r>
+            <w:rPr>
+              <w:bCs/>
+              <w:sz w:val="20"/>
+              <w:szCs w:val="20"/>
+              <w:lang w:val="en-GB"/>
+            </w:rPr>
+            <w:t xml:space="preserve">dr1 </w:t>
+          </w:r>
+          <w:r>
+            <w:rPr>
+              <w:bCs/>
+              <w:sz w:val="20"/>
+              <w:szCs w:val="20"/>
+              <w:lang w:val="en-GB"/>
+            </w:rPr>
+            <w:t>}}</w:t>
+          </w:r>
+        </w:p>
+        <w:p>
+          <w:pPr>
+            <w:spacing w:before="40"/>
+            <w:rPr>
+              <w:bCs/>
+              <w:sz w:val="20"/>
+              <w:szCs w:val="20"/>
+              <w:lang w:val="en-GB"/>
+            </w:rPr>
+          </w:pPr>
+          <w:r>
+            <w:rPr>
+              <w:bCs/>
+              <w:sz w:val="20"/>
+              <w:szCs w:val="20"/>
+              <w:lang w:val="en-GB"/>
+            </w:rPr>
+            <w:t>{{ user_addr2 }}</w:t>
+          </w:r>
         </w:p>
       </w:tc>
     </w:tr>
@@ -1380,6 +1694,16 @@
 </file>
 
 <file path=word/header1.xml><?xml version="1.0" encoding="utf-8"?>
+<w:hdr xmlns:wpc="http://schemas.microsoft.com/office/word/2010/wordprocessingCanvas" xmlns:cx="http://schemas.microsoft.com/office/drawing/2014/chartex" xmlns:cx1="http://schemas.microsoft.com/office/drawing/2015/9/8/chartex" xmlns:cx2="http://schemas.microsoft.com/office/drawing/2015/10/21/chartex" xmlns:cx3="http://schemas.microsoft.com/office/drawing/2016/5/9/chartex" xmlns:cx4="http://schemas.microsoft.com/office/drawing/2016/5/10/chartex" xmlns:cx5="http://schemas.microsoft.com/office/drawing/2016/5/11/chartex" xmlns:cx6="http://schemas.microsoft.com/office/drawing/2016/5/12/chartex" xmlns:cx7="http://schemas.microsoft.com/office/drawing/2016/5/13/chartex" xmlns:cx8="http://schemas.microsoft.com/office/drawing/2016/5/14/chartex" xmlns:mc="http://schemas.openxmlformats.org/markup-compatibility/2006" xmlns:aink="http://schemas.microsoft.com/office/drawing/2016/ink" xmlns:am3d="http://schemas.microsoft.com/office/drawing/2017/model3d" xmlns:o="urn:schemas-microsoft-com:office:office" xmlns:r="http://schemas.openxmlformats.org/officeDocument/2006/relationships" xmlns:m="http://schemas.openxmlformats.org/officeDocument/2006/math" xmlns:v="urn:schemas-microsoft-com:vml" xmlns:wp14="http://schemas.microsoft.com/office/word/2010/wordprocessingDrawing" xmlns:wp="http://schemas.openxmlformats.org/drawingml/2006/wordprocessingDrawing" xmlns:w10="urn:schemas-microsoft-com:office:word" xmlns:w="http://schemas.openxmlformats.org/wordprocessingml/2006/main" xmlns:w14="http://schemas.microsoft.com/office/word/2010/wordml" xmlns:w15="http://schemas.microsoft.com/office/word/2012/wordml" xmlns:w16cex="http://schemas.microsoft.com/office/word/2018/wordml/cex" xmlns:w16cid="http://schemas.microsoft.com/office/word/2016/wordml/cid" xmlns:w16="http://schemas.microsoft.com/office/word/2018/wordml" xmlns:w16se="http://schemas.microsoft.com/office/word/2015/wordml/symex" xmlns:wpg="http://schemas.microsoft.com/office/word/2010/wordprocessingGroup" xmlns:wpi="http://schemas.microsoft.com/office/word/2010/wordprocessingInk" xmlns:wne="http://schemas.microsoft.com/office/word/2006/wordml" xmlns:wps="http://schemas.microsoft.com/office/word/2010/wordprocessingShape" mc:Ignorable="w14 w15 w16se w16cid w16 w16cex wp14">
+  <w:p>
+    <w:pPr>
+      <w:pStyle w:val="Header"/>
+    </w:pPr>
+  </w:p>
+</w:hdr>
+</file>
+
+<file path=word/header2.xml><?xml version="1.0" encoding="utf-8"?>
 <w:hdr xmlns:wpc="http://schemas.microsoft.com/office/word/2010/wordprocessingCanvas" xmlns:cx="http://schemas.microsoft.com/office/drawing/2014/chartex" xmlns:cx1="http://schemas.microsoft.com/office/drawing/2015/9/8/chartex" xmlns:cx2="http://schemas.microsoft.com/office/drawing/2015/10/21/chartex" xmlns:cx3="http://schemas.microsoft.com/office/drawing/2016/5/9/chartex" xmlns:cx4="http://schemas.microsoft.com/office/drawing/2016/5/10/chartex" xmlns:cx5="http://schemas.microsoft.com/office/drawing/2016/5/11/chartex" xmlns:cx6="http://schemas.microsoft.com/office/drawing/2016/5/12/chartex" xmlns:cx7="http://schemas.microsoft.com/office/drawing/2016/5/13/chartex" xmlns:cx8="http://schemas.microsoft.com/office/drawing/2016/5/14/chartex" xmlns:mc="http://schemas.openxmlformats.org/markup-compatibility/2006" xmlns:aink="http://schemas.microsoft.com/office/drawing/2016/ink" xmlns:am3d="http://schemas.microsoft.com/office/drawing/2017/model3d" xmlns:o="urn:schemas-microsoft-com:office:office" xmlns:r="http://schemas.openxmlformats.org/officeDocument/2006/relationships" xmlns:m="http://schemas.openxmlformats.org/officeDocument/2006/math" xmlns:v="urn:schemas-microsoft-com:vml" xmlns:wp14="http://schemas.microsoft.com/office/word/2010/wordprocessingDrawing" xmlns:wp="http://schemas.openxmlformats.org/drawingml/2006/wordprocessingDrawing" xmlns:w10="urn:schemas-microsoft-com:office:word" xmlns:w="http://schemas.openxmlformats.org/wordprocessingml/2006/main" xmlns:w14="http://schemas.microsoft.com/office/word/2010/wordml" xmlns:w15="http://schemas.microsoft.com/office/word/2012/wordml" xmlns:w16cex="http://schemas.microsoft.com/office/word/2018/wordml/cex" xmlns:w16cid="http://schemas.microsoft.com/office/word/2016/wordml/cid" xmlns:w16="http://schemas.microsoft.com/office/word/2018/wordml" xmlns:w16se="http://schemas.microsoft.com/office/word/2015/wordml/symex" xmlns:wpg="http://schemas.microsoft.com/office/word/2010/wordprocessingGroup" xmlns:wpi="http://schemas.microsoft.com/office/word/2010/wordprocessingInk" xmlns:wne="http://schemas.microsoft.com/office/word/2006/wordml" xmlns:wps="http://schemas.microsoft.com/office/word/2010/wordprocessingShape" mc:Ignorable="w14 w15 w16se w16cid w16 w16cex wp14">
   <w:p>
     <w:pPr>
@@ -1404,6 +1728,16 @@
     <w:r>
       <w:fldChar w:fldCharType="end"/>
     </w:r>
+  </w:p>
+</w:hdr>
+</file>
+
+<file path=word/header3.xml><?xml version="1.0" encoding="utf-8"?>
+<w:hdr xmlns:wpc="http://schemas.microsoft.com/office/word/2010/wordprocessingCanvas" xmlns:cx="http://schemas.microsoft.com/office/drawing/2014/chartex" xmlns:cx1="http://schemas.microsoft.com/office/drawing/2015/9/8/chartex" xmlns:cx2="http://schemas.microsoft.com/office/drawing/2015/10/21/chartex" xmlns:cx3="http://schemas.microsoft.com/office/drawing/2016/5/9/chartex" xmlns:cx4="http://schemas.microsoft.com/office/drawing/2016/5/10/chartex" xmlns:cx5="http://schemas.microsoft.com/office/drawing/2016/5/11/chartex" xmlns:cx6="http://schemas.microsoft.com/office/drawing/2016/5/12/chartex" xmlns:cx7="http://schemas.microsoft.com/office/drawing/2016/5/13/chartex" xmlns:cx8="http://schemas.microsoft.com/office/drawing/2016/5/14/chartex" xmlns:mc="http://schemas.openxmlformats.org/markup-compatibility/2006" xmlns:aink="http://schemas.microsoft.com/office/drawing/2016/ink" xmlns:am3d="http://schemas.microsoft.com/office/drawing/2017/model3d" xmlns:o="urn:schemas-microsoft-com:office:office" xmlns:r="http://schemas.openxmlformats.org/officeDocument/2006/relationships" xmlns:m="http://schemas.openxmlformats.org/officeDocument/2006/math" xmlns:v="urn:schemas-microsoft-com:vml" xmlns:wp14="http://schemas.microsoft.com/office/word/2010/wordprocessingDrawing" xmlns:wp="http://schemas.openxmlformats.org/drawingml/2006/wordprocessingDrawing" xmlns:w10="urn:schemas-microsoft-com:office:word" xmlns:w="http://schemas.openxmlformats.org/wordprocessingml/2006/main" xmlns:w14="http://schemas.microsoft.com/office/word/2010/wordml" xmlns:w15="http://schemas.microsoft.com/office/word/2012/wordml" xmlns:w16cex="http://schemas.microsoft.com/office/word/2018/wordml/cex" xmlns:w16cid="http://schemas.microsoft.com/office/word/2016/wordml/cid" xmlns:w16="http://schemas.microsoft.com/office/word/2018/wordml" xmlns:w16se="http://schemas.microsoft.com/office/word/2015/wordml/symex" xmlns:wpg="http://schemas.microsoft.com/office/word/2010/wordprocessingGroup" xmlns:wpi="http://schemas.microsoft.com/office/word/2010/wordprocessingInk" xmlns:wne="http://schemas.microsoft.com/office/word/2006/wordml" xmlns:wps="http://schemas.microsoft.com/office/word/2010/wordprocessingShape" mc:Ignorable="w14 w15 w16se w16cid w16 w16cex wp14">
+  <w:p>
+    <w:pPr>
+      <w:pStyle w:val="Header"/>
+    </w:pPr>
   </w:p>
 </w:hdr>
 </file>
@@ -2275,12 +2609,9 @@
 </file>
 
 <file path=customXml/item1.xml><?xml version="1.0" encoding="utf-8"?>
-<?mso-contentType ?>
-<FormTemplates xmlns="http://schemas.microsoft.com/sharepoint/v3/contenttype/forms">
-  <Display>DocumentLibraryForm</Display>
-  <Edit>DocumentLibraryForm</Edit>
-  <New>DocumentLibraryForm</New>
-</FormTemplates>
+<p:properties xmlns:p="http://schemas.microsoft.com/office/2006/metadata/properties" xmlns:xsi="http://www.w3.org/2001/XMLSchema-instance" xmlns:pc="http://schemas.microsoft.com/office/infopath/2007/PartnerControls">
+  <documentManagement/>
+</p:properties>
 </file>
 
 <file path=customXml/item2.xml><?xml version="1.0" encoding="utf-8"?>
@@ -2416,15 +2747,26 @@
 </file>
 
 <file path=customXml/item3.xml><?xml version="1.0" encoding="utf-8"?>
-<p:properties xmlns:p="http://schemas.microsoft.com/office/2006/metadata/properties" xmlns:xsi="http://www.w3.org/2001/XMLSchema-instance" xmlns:pc="http://schemas.microsoft.com/office/infopath/2007/PartnerControls">
-  <documentManagement/>
-</p:properties>
+<?mso-contentType ?>
+<FormTemplates xmlns="http://schemas.microsoft.com/sharepoint/v3/contenttype/forms">
+  <Display>DocumentLibraryForm</Display>
+  <Edit>DocumentLibraryForm</Edit>
+  <New>DocumentLibraryForm</New>
+</FormTemplates>
 </file>
 
 <file path=customXml/itemProps1.xml><?xml version="1.0" encoding="utf-8"?>
-<ds:datastoreItem xmlns:ds="http://schemas.openxmlformats.org/officeDocument/2006/customXml" ds:itemID="{8D24E936-8CB5-4742-831E-0C903E93D8D3}">
+<ds:datastoreItem xmlns:ds="http://schemas.openxmlformats.org/officeDocument/2006/customXml" ds:itemID="{08C95320-362E-4054-A918-DAF0A1DA41B0}">
   <ds:schemaRefs>
-    <ds:schemaRef ds:uri="http://schemas.microsoft.com/sharepoint/v3/contenttype/forms"/>
+    <ds:schemaRef ds:uri="http://schemas.microsoft.com/office/infopath/2007/PartnerControls"/>
+    <ds:schemaRef ds:uri="http://schemas.microsoft.com/office/2006/documentManagement/types"/>
+    <ds:schemaRef ds:uri="http://purl.org/dc/elements/1.1/"/>
+    <ds:schemaRef ds:uri="http://schemas.openxmlformats.org/package/2006/metadata/core-properties"/>
+    <ds:schemaRef ds:uri="http://schemas.microsoft.com/office/2006/metadata/properties"/>
+    <ds:schemaRef ds:uri="http://purl.org/dc/terms/"/>
+    <ds:schemaRef ds:uri="68ea9755-72df-4bef-955d-2bd99b373219"/>
+    <ds:schemaRef ds:uri="http://www.w3.org/XML/1998/namespace"/>
+    <ds:schemaRef ds:uri="http://purl.org/dc/dcmitype/"/>
   </ds:schemaRefs>
 </ds:datastoreItem>
 </file>
@@ -2448,17 +2790,9 @@
 </file>
 
 <file path=customXml/itemProps3.xml><?xml version="1.0" encoding="utf-8"?>
-<ds:datastoreItem xmlns:ds="http://schemas.openxmlformats.org/officeDocument/2006/customXml" ds:itemID="{08C95320-362E-4054-A918-DAF0A1DA41B0}">
+<ds:datastoreItem xmlns:ds="http://schemas.openxmlformats.org/officeDocument/2006/customXml" ds:itemID="{8D24E936-8CB5-4742-831E-0C903E93D8D3}">
   <ds:schemaRefs>
-    <ds:schemaRef ds:uri="http://schemas.microsoft.com/office/infopath/2007/PartnerControls"/>
-    <ds:schemaRef ds:uri="http://schemas.microsoft.com/office/2006/documentManagement/types"/>
-    <ds:schemaRef ds:uri="http://purl.org/dc/elements/1.1/"/>
-    <ds:schemaRef ds:uri="http://schemas.openxmlformats.org/package/2006/metadata/core-properties"/>
-    <ds:schemaRef ds:uri="http://schemas.microsoft.com/office/2006/metadata/properties"/>
-    <ds:schemaRef ds:uri="http://purl.org/dc/terms/"/>
-    <ds:schemaRef ds:uri="68ea9755-72df-4bef-955d-2bd99b373219"/>
-    <ds:schemaRef ds:uri="http://www.w3.org/XML/1998/namespace"/>
-    <ds:schemaRef ds:uri="http://purl.org/dc/dcmitype/"/>
+    <ds:schemaRef ds:uri="http://schemas.microsoft.com/sharepoint/v3/contenttype/forms"/>
   </ds:schemaRefs>
 </ds:datastoreItem>
 </file>
</xml_diff>